<commit_message>
HW3 CS 180 ADDED
</commit_message>
<xml_diff>
--- a/UCLA/CS180-Algorithm and Complexity/HW3.docx
+++ b/UCLA/CS180-Algorithm and Complexity/HW3.docx
@@ -7,98 +7,939 @@
         <w:t>3.</w:t>
       </w:r>
     </w:p>
-    <w:p>
-      <w:r>
-        <w:t xml:space="preserve">Given: Max wright to </w:t>
+    <w:p/>
+    <w:p>
+      <w:r>
+        <w:t>1.</w:t>
+      </w:r>
+      <w:r>
+        <w:t>Let’s call the optimal set, O</w:t>
+      </w:r>
+      <w:r>
+        <w:t>.</w:t>
+      </w:r>
+    </w:p>
+    <w:p>
+      <w:r>
+        <w:t>2.</w:t>
+      </w:r>
+      <w:r>
+        <w:t>Let’s call our algorithm, A.</w:t>
+      </w:r>
+    </w:p>
+    <w:p>
+      <w:r>
+        <w:t>3.</w:t>
+      </w:r>
+      <w:r>
+        <w:t>For all indices r ≤ k we have f (</w:t>
+      </w:r>
+      <w:proofErr w:type="spellStart"/>
+      <w:r>
+        <w:t>i</w:t>
+      </w:r>
+      <w:r>
+        <w:rPr>
+          <w:vertAlign w:val="subscript"/>
+        </w:rPr>
+        <w:t>r</w:t>
+      </w:r>
+      <w:proofErr w:type="spellEnd"/>
+      <w:r>
+        <w:t>) ≤ f (</w:t>
+      </w:r>
+      <w:proofErr w:type="spellStart"/>
+      <w:r>
+        <w:t>j</w:t>
+      </w:r>
+      <w:r>
+        <w:rPr>
+          <w:vertAlign w:val="subscript"/>
+        </w:rPr>
+        <w:t>r</w:t>
+      </w:r>
+      <w:proofErr w:type="spellEnd"/>
+      <w:r>
+        <w:t>).</w:t>
+      </w:r>
+    </w:p>
+    <w:p>
+      <w:r>
+        <w:t>we will simply show</w:t>
+      </w:r>
+    </w:p>
+    <w:p>
+      <w:r>
+        <w:t xml:space="preserve">that |A| = |O|, that is, that A contains the same number of </w:t>
+      </w:r>
+      <w:r>
+        <w:t>trucks</w:t>
+      </w:r>
+      <w:r>
+        <w:t xml:space="preserve"> as O and</w:t>
+      </w:r>
+    </w:p>
+    <w:p>
+      <w:r>
+        <w:t>hence is also an optimal solution.</w:t>
+      </w:r>
+    </w:p>
+    <w:p>
+      <w:r>
+        <w:t>Let i</w:t>
+      </w:r>
+      <w:r>
+        <w:rPr>
+          <w:vertAlign w:val="subscript"/>
+        </w:rPr>
+        <w:t>1</w:t>
+      </w:r>
+      <w:r>
+        <w:t xml:space="preserve">, </w:t>
+      </w:r>
+      <w:r>
+        <w:t>. . .,</w:t>
+      </w:r>
+      <w:r>
+        <w:t xml:space="preserve"> </w:t>
+      </w:r>
+      <w:proofErr w:type="spellStart"/>
+      <w:r>
+        <w:t>i</w:t>
+      </w:r>
+      <w:r>
+        <w:rPr>
+          <w:vertAlign w:val="subscript"/>
+        </w:rPr>
+        <w:t>k</w:t>
+      </w:r>
+      <w:proofErr w:type="spellEnd"/>
+      <w:r>
+        <w:t xml:space="preserve"> be the set</w:t>
+      </w:r>
+      <w:r>
+        <w:t xml:space="preserve"> </w:t>
+      </w:r>
+      <w:r>
+        <w:t xml:space="preserve">of </w:t>
+      </w:r>
+      <w:r>
+        <w:t>boxes</w:t>
+      </w:r>
+      <w:r>
+        <w:t xml:space="preserve"> in A in the order they were added to A. Note that |A| = k. Similarly,</w:t>
+      </w:r>
+      <w:r>
+        <w:t xml:space="preserve"> </w:t>
+      </w:r>
+      <w:r>
+        <w:t xml:space="preserve">let the set of </w:t>
+      </w:r>
+      <w:r>
+        <w:t>boxes</w:t>
+      </w:r>
+      <w:r>
+        <w:t xml:space="preserve"> in O be denoted by j</w:t>
+      </w:r>
+      <w:r>
+        <w:rPr>
+          <w:vertAlign w:val="subscript"/>
+        </w:rPr>
+        <w:t>1</w:t>
+      </w:r>
+      <w:r>
+        <w:t xml:space="preserve">, </w:t>
+      </w:r>
+      <w:r>
+        <w:t>. . .,</w:t>
+      </w:r>
+      <w:r>
+        <w:t xml:space="preserve"> </w:t>
+      </w:r>
+      <w:proofErr w:type="spellStart"/>
+      <w:r>
+        <w:t>j</w:t>
+      </w:r>
+      <w:r>
+        <w:rPr>
+          <w:vertAlign w:val="subscript"/>
+        </w:rPr>
+        <w:t>m</w:t>
+      </w:r>
+      <w:r>
+        <w:t>.</w:t>
+      </w:r>
+      <w:proofErr w:type="spellEnd"/>
+      <w:r>
+        <w:t xml:space="preserve"> Our goal is to prove that</w:t>
+      </w:r>
+      <w:r>
+        <w:t xml:space="preserve"> </w:t>
+      </w:r>
+      <w:r>
+        <w:t>k = m.</w:t>
+      </w:r>
+    </w:p>
+    <w:p>
+      <w:r>
+        <w:t>I prove this by Contradiction.</w:t>
+      </w:r>
+    </w:p>
+    <w:p>
+      <w:r>
+        <w:t xml:space="preserve">Hence, we assume that </w:t>
+      </w:r>
+      <w:r>
+        <w:t>A is not optimal, then</w:t>
+      </w:r>
+      <w:r>
+        <w:t xml:space="preserve"> </w:t>
+      </w:r>
+      <w:r>
+        <w:t>an optimal set O must have more requests, that is, we must have m &gt; k.</w:t>
+      </w:r>
+    </w:p>
+    <w:p>
+      <w:r>
+        <w:t xml:space="preserve">Applying </w:t>
+      </w:r>
+      <w:r>
+        <w:t xml:space="preserve">3 </w:t>
+      </w:r>
+      <w:r>
+        <w:t>with r = k, we get that f (</w:t>
+      </w:r>
+      <w:proofErr w:type="spellStart"/>
+      <w:r>
+        <w:t>i</w:t>
+      </w:r>
+      <w:r>
+        <w:rPr>
+          <w:vertAlign w:val="subscript"/>
+        </w:rPr>
+        <w:t>k</w:t>
+      </w:r>
+      <w:proofErr w:type="spellEnd"/>
+      <w:r>
+        <w:t>) ≤ f (</w:t>
+      </w:r>
+      <w:proofErr w:type="spellStart"/>
+      <w:r>
+        <w:t>j</w:t>
+      </w:r>
+      <w:r>
+        <w:rPr>
+          <w:vertAlign w:val="subscript"/>
+        </w:rPr>
+        <w:t>k</w:t>
+      </w:r>
+      <w:proofErr w:type="spellEnd"/>
+      <w:r>
+        <w:t>). Since m &gt; k, there is a</w:t>
+      </w:r>
+    </w:p>
+    <w:p>
+      <w:r>
+        <w:t>request j</w:t>
+      </w:r>
+      <w:r>
+        <w:rPr>
+          <w:vertAlign w:val="subscript"/>
+        </w:rPr>
+        <w:t>K+1</w:t>
+      </w:r>
+      <w:r>
+        <w:t xml:space="preserve"> in O. This request starts after request </w:t>
+      </w:r>
+      <w:proofErr w:type="spellStart"/>
+      <w:r>
+        <w:t>j</w:t>
+      </w:r>
+      <w:r>
+        <w:rPr>
+          <w:vertAlign w:val="subscript"/>
+        </w:rPr>
+        <w:t>k</w:t>
+      </w:r>
+      <w:proofErr w:type="spellEnd"/>
+      <w:r>
+        <w:t xml:space="preserve"> ends, and hence after</w:t>
+      </w:r>
+    </w:p>
+    <w:p>
+      <w:proofErr w:type="spellStart"/>
+      <w:r>
+        <w:t>i</w:t>
+      </w:r>
+      <w:r>
+        <w:rPr>
+          <w:vertAlign w:val="subscript"/>
+        </w:rPr>
+        <w:t>k</w:t>
+      </w:r>
+      <w:proofErr w:type="spellEnd"/>
+      <w:r>
+        <w:t xml:space="preserve"> ends. </w:t>
+      </w:r>
+      <w:r>
+        <w:t>So,</w:t>
+      </w:r>
+      <w:r>
+        <w:t xml:space="preserve"> after deleting all</w:t>
+      </w:r>
+      <w:r>
+        <w:t xml:space="preserve"> trucks</w:t>
+      </w:r>
+      <w:r>
+        <w:t xml:space="preserve"> that are not compatible with </w:t>
+      </w:r>
+      <w:r>
+        <w:t>trucks</w:t>
+      </w:r>
+    </w:p>
+    <w:p>
+      <w:r>
+        <w:t>i</w:t>
+      </w:r>
+      <w:r>
+        <w:rPr>
+          <w:vertAlign w:val="subscript"/>
+        </w:rPr>
+        <w:t>1</w:t>
+      </w:r>
+      <w:r>
+        <w:t xml:space="preserve">, </w:t>
+      </w:r>
+      <w:r>
+        <w:t>. . .,</w:t>
+      </w:r>
+      <w:r>
+        <w:t xml:space="preserve"> </w:t>
+      </w:r>
+      <w:proofErr w:type="spellStart"/>
+      <w:r>
+        <w:t>i</w:t>
+      </w:r>
+      <w:r>
+        <w:rPr>
+          <w:vertAlign w:val="subscript"/>
+        </w:rPr>
+        <w:t>k</w:t>
+      </w:r>
+      <w:proofErr w:type="spellEnd"/>
+      <w:r>
+        <w:t xml:space="preserve">, the set of possible </w:t>
+      </w:r>
+      <w:r>
+        <w:t>trucks</w:t>
+      </w:r>
+      <w:r>
+        <w:t xml:space="preserve"> R still contains j</w:t>
+      </w:r>
+      <w:r>
+        <w:rPr>
+          <w:vertAlign w:val="subscript"/>
+        </w:rPr>
+        <w:t>K+1</w:t>
+      </w:r>
+      <w:r>
+        <w:t>. But the greedy</w:t>
+      </w:r>
+    </w:p>
+    <w:p>
+      <w:r>
+        <w:t xml:space="preserve">algorithm stops with request </w:t>
+      </w:r>
+      <w:proofErr w:type="spellStart"/>
+      <w:r>
+        <w:t>i</w:t>
+      </w:r>
+      <w:r>
+        <w:rPr>
+          <w:vertAlign w:val="subscript"/>
+        </w:rPr>
+        <w:t>K</w:t>
+      </w:r>
+      <w:proofErr w:type="spellEnd"/>
+      <w:r>
+        <w:t>, and it is only supposed to stop when R is</w:t>
+      </w:r>
+    </w:p>
+    <w:p>
+      <w:r>
+        <w:t>empty—a contradiction.</w:t>
+      </w:r>
+    </w:p>
+    <w:p/>
+    <w:p/>
+    <w:p/>
+    <w:p/>
+    <w:p/>
+    <w:p/>
+    <w:p/>
+    <w:p/>
+    <w:p/>
+    <w:p/>
+    <w:p/>
+    <w:p/>
+    <w:p/>
+    <w:p/>
+    <w:p/>
+    <w:p/>
+    <w:p/>
+    <w:p/>
+    <w:p/>
+    <w:p/>
+    <w:p/>
+    <w:p/>
+    <w:p/>
+    <w:p/>
+    <w:p>
+      <w:r>
+        <w:lastRenderedPageBreak/>
+        <w:t>7</w:t>
+      </w:r>
+      <w:r>
+        <w:t>.</w:t>
+      </w:r>
+    </w:p>
+    <w:p>
+      <w:r>
+        <w:t>F</w:t>
+      </w:r>
+      <w:r>
+        <w:t>irst sort the tasks based on p</w:t>
+      </w:r>
+      <w:r>
+        <w:rPr>
+          <w:vertAlign w:val="subscript"/>
+        </w:rPr>
+        <w:t>i</w:t>
+      </w:r>
+      <w:r>
+        <w:t>, as in the shortest time be the first one to feed into the supercomputer and the longest one be the last one to be fed into the supercomputer</w:t>
+      </w:r>
+    </w:p>
+    <w:p>
+      <w:r>
+        <w:t>Then</w:t>
+      </w:r>
+    </w:p>
+    <w:p>
+      <w:pPr>
+        <w:rPr>
+          <w:vertAlign w:val="subscript"/>
+        </w:rPr>
+      </w:pPr>
+      <w:r>
+        <w:t>For each job in the sorted array, J</w:t>
       </w:r>
       <w:proofErr w:type="gramStart"/>
       <w:r>
-        <w:t>carry :</w:t>
+        <w:rPr>
+          <w:vertAlign w:val="subscript"/>
+        </w:rPr>
+        <w:t>1,</w:t>
+      </w:r>
+      <w:r>
+        <w:t>…</w:t>
       </w:r>
       <w:proofErr w:type="gramEnd"/>
       <w:r>
-        <w:t xml:space="preserve"> W</w:t>
-      </w:r>
-    </w:p>
-    <w:p>
-      <w:r>
-        <w:t xml:space="preserve">Call each package </w:t>
-      </w:r>
-      <w:proofErr w:type="spellStart"/>
-      <w:r>
+        <w:t>,</w:t>
+      </w:r>
+      <w:proofErr w:type="spellStart"/>
+      <w:r>
+        <w:t>J</w:t>
+      </w:r>
+      <w:r>
+        <w:rPr>
+          <w:vertAlign w:val="subscript"/>
+        </w:rPr>
+        <w:t>n</w:t>
+      </w:r>
+      <w:proofErr w:type="spellEnd"/>
+    </w:p>
+    <w:p>
+      <w:r>
+        <w:tab/>
+        <w:t>If P</w:t>
+      </w:r>
+      <w:r>
+        <w:rPr>
+          <w:vertAlign w:val="subscript"/>
+        </w:rPr>
+        <w:t xml:space="preserve">i </w:t>
+      </w:r>
+      <w:r>
+        <w:t>is over</w:t>
+      </w:r>
+    </w:p>
+    <w:p>
+      <w:r>
+        <w:tab/>
+      </w:r>
+      <w:r>
+        <w:tab/>
+        <w:t>Then pass this job to a PC</w:t>
+      </w:r>
+    </w:p>
+    <w:p>
+      <w:r>
+        <w:tab/>
+      </w:r>
+      <w:proofErr w:type="spellStart"/>
+      <w:r>
+        <w:t>endIF</w:t>
+      </w:r>
+      <w:proofErr w:type="spellEnd"/>
+    </w:p>
+    <w:p>
+      <w:r>
+        <w:tab/>
+        <w:t>increment the job in the array, J++</w:t>
+      </w:r>
+    </w:p>
+    <w:p>
+      <w:proofErr w:type="spellStart"/>
+      <w:r>
+        <w:t>endfor</w:t>
+      </w:r>
+      <w:proofErr w:type="spellEnd"/>
+    </w:p>
+    <w:p>
+      <w:r>
+        <w:t>This is O(n) which is polynomial</w:t>
+      </w:r>
+    </w:p>
+    <w:p/>
+    <w:p/>
+    <w:p/>
+    <w:p/>
+    <w:p/>
+    <w:p/>
+    <w:p/>
+    <w:p/>
+    <w:p/>
+    <w:p/>
+    <w:p/>
+    <w:p/>
+    <w:p/>
+    <w:p/>
+    <w:p/>
+    <w:p/>
+    <w:p/>
+    <w:p/>
+    <w:p/>
+    <w:p/>
+    <w:p/>
+    <w:p/>
+    <w:p/>
+    <w:p/>
+    <w:p/>
+    <w:p/>
+    <w:p/>
+    <w:p/>
+    <w:p/>
+    <w:p/>
+    <w:p/>
+    <w:p/>
+    <w:p>
+      <w:r>
+        <w:lastRenderedPageBreak/>
+        <w:t>12</w:t>
+      </w:r>
+      <w:r>
+        <w:t>.</w:t>
+      </w:r>
+    </w:p>
+    <w:p>
+      <w:r>
+        <w:t>a.</w:t>
+      </w:r>
+      <w:r>
+        <w:t xml:space="preserve"> FALSE,</w:t>
+      </w:r>
+    </w:p>
+    <w:p>
+      <w:r>
+        <w:t xml:space="preserve">Let’s have </w:t>
+      </w:r>
+      <w:r>
+        <w:t>(b1, t1) = (</w:t>
+      </w:r>
+      <w:r>
+        <w:t>500</w:t>
+      </w:r>
+      <w:r>
+        <w:t>, 1), (b2, t2) = (</w:t>
+      </w:r>
+      <w:r>
+        <w:t>1000</w:t>
+      </w:r>
+      <w:r>
+        <w:t xml:space="preserve">, </w:t>
+      </w:r>
+      <w:r>
+        <w:t>1</w:t>
+      </w:r>
+      <w:r>
+        <w:t>)</w:t>
+      </w:r>
+      <w:r>
+        <w:t xml:space="preserve"> and r=800</w:t>
+      </w:r>
+    </w:p>
+    <w:p>
+      <w:r>
+        <w:t xml:space="preserve">Here, the combination of two is less then </w:t>
+      </w:r>
+      <w:proofErr w:type="spellStart"/>
+      <w:r>
+        <w:t>rt</w:t>
+      </w:r>
+      <w:proofErr w:type="spellEnd"/>
+      <w:r>
+        <w:t>: 500+100</w:t>
+      </w:r>
+      <w:r>
+        <w:t>0</w:t>
+      </w:r>
+      <w:r>
+        <w:t xml:space="preserve"> &lt; 800*2</w:t>
+      </w:r>
+    </w:p>
+    <w:p>
+      <w:r>
+        <w:t>But the second stream itself is larger than r: 1000&gt;800</w:t>
+      </w:r>
+    </w:p>
+    <w:p>
+      <w:r>
+        <w:t>b.</w:t>
+      </w:r>
+    </w:p>
+    <w:p>
+      <w:r>
+        <w:t xml:space="preserve">The algorithm should check if the </w:t>
+      </w:r>
+      <w:proofErr w:type="spellStart"/>
+      <w:r>
+        <w:t>b</w:t>
+      </w:r>
+      <w:r>
+        <w:rPr>
+          <w:vertAlign w:val="subscript"/>
+        </w:rPr>
+        <w:t>total</w:t>
+      </w:r>
+      <w:proofErr w:type="spellEnd"/>
+      <w:r>
+        <w:t xml:space="preserve">&lt;r* </w:t>
+      </w:r>
+      <w:proofErr w:type="spellStart"/>
+      <w:r>
+        <w:t>t</w:t>
+      </w:r>
+      <w:r>
+        <w:rPr>
+          <w:vertAlign w:val="subscript"/>
+        </w:rPr>
+        <w:t>total</w:t>
+      </w:r>
+      <w:proofErr w:type="spellEnd"/>
+    </w:p>
+    <w:p>
+      <w:r>
+        <w:t xml:space="preserve">First, </w:t>
+      </w:r>
+      <w:r>
+        <w:t>Sort the streams based on their bits from the shortest to the longest.</w:t>
+      </w:r>
+    </w:p>
+    <w:p>
+      <w:pPr>
+        <w:rPr>
+          <w:vertAlign w:val="subscript"/>
+        </w:rPr>
+      </w:pPr>
+      <w:r>
+        <w:t>For each stream, b</w:t>
+      </w:r>
+      <w:proofErr w:type="gramStart"/>
+      <w:r>
+        <w:rPr>
+          <w:vertAlign w:val="subscript"/>
+        </w:rPr>
+        <w:t>1,…</w:t>
+      </w:r>
+      <w:proofErr w:type="gramEnd"/>
+      <w:r>
+        <w:rPr>
+          <w:vertAlign w:val="subscript"/>
+        </w:rPr>
+        <w:t>,</w:t>
+      </w:r>
+      <w:proofErr w:type="spellStart"/>
+      <w:r>
+        <w:t>b</w:t>
+      </w:r>
+      <w:r>
+        <w:rPr>
+          <w:vertAlign w:val="subscript"/>
+        </w:rPr>
+        <w:t>n</w:t>
+      </w:r>
+      <w:proofErr w:type="spellEnd"/>
+    </w:p>
+    <w:p>
+      <w:pPr>
+        <w:rPr>
+          <w:vertAlign w:val="subscript"/>
+        </w:rPr>
+      </w:pPr>
+      <w:r>
+        <w:rPr>
+          <w:vertAlign w:val="subscript"/>
+        </w:rPr>
+        <w:tab/>
+      </w:r>
+      <w:proofErr w:type="spellStart"/>
+      <w:r>
+        <w:t>bitTotal</w:t>
+      </w:r>
+      <w:proofErr w:type="spellEnd"/>
+      <w:r>
+        <w:t xml:space="preserve">= </w:t>
+      </w:r>
+      <w:proofErr w:type="spellStart"/>
+      <w:r>
+        <w:t>bitsTotal</w:t>
+      </w:r>
+      <w:proofErr w:type="spellEnd"/>
+      <w:r>
+        <w:t xml:space="preserve"> + b</w:t>
+      </w:r>
+      <w:r>
+        <w:rPr>
+          <w:vertAlign w:val="subscript"/>
+        </w:rPr>
         <w:t>i</w:t>
       </w:r>
-      <w:proofErr w:type="spellEnd"/>
-    </w:p>
-    <w:p>
-      <w:proofErr w:type="gramStart"/>
-      <w:r>
-        <w:t>so</w:t>
-      </w:r>
-      <w:proofErr w:type="gramEnd"/>
-      <w:r>
-        <w:t xml:space="preserve"> at most one truck can be at the station at any time</w:t>
-      </w:r>
-    </w:p>
-    <w:p>
-      <w:r>
-        <w:t xml:space="preserve">a simple greedy algorithm for packing: they </w:t>
-      </w:r>
-      <w:proofErr w:type="gramStart"/>
-      <w:r>
-        <w:t>pack</w:t>
-      </w:r>
-      <w:proofErr w:type="gramEnd"/>
-      <w:r>
-        <w:t xml:space="preserve"> boxes in the order they</w:t>
-      </w:r>
-    </w:p>
-    <w:p>
-      <w:r>
-        <w:t>arrive, and whenever the next box does not fit, they send the truck on its</w:t>
-      </w:r>
-    </w:p>
-    <w:p>
-      <w:r>
-        <w:t>way.</w:t>
-      </w:r>
-    </w:p>
-    <w:p>
-      <w:r>
-        <w:t>Your proof should follow the type of analysis we used for</w:t>
-      </w:r>
-    </w:p>
-    <w:p>
-      <w:r>
-        <w:t>the Interval Scheduling Problem: it should establish the optimality of this</w:t>
-      </w:r>
-    </w:p>
-    <w:p>
-      <w:r>
-        <w:t>greedy packing algorithm by identifying a measure under which it “stays</w:t>
-      </w:r>
-    </w:p>
-    <w:p>
-      <w:r>
-        <w:t>ahead” of all other solutions.</w:t>
+    </w:p>
+    <w:p>
+      <w:r>
+        <w:rPr>
+          <w:vertAlign w:val="subscript"/>
+        </w:rPr>
+        <w:tab/>
+      </w:r>
+      <w:r>
+        <w:t xml:space="preserve">if </w:t>
+      </w:r>
+      <w:proofErr w:type="spellStart"/>
+      <w:r>
+        <w:t>bitTotal</w:t>
+      </w:r>
+      <w:proofErr w:type="spellEnd"/>
+      <w:r>
+        <w:t xml:space="preserve"> &gt; r</w:t>
+      </w:r>
+    </w:p>
+    <w:p>
+      <w:r>
+        <w:tab/>
+      </w:r>
+      <w:r>
+        <w:tab/>
+        <w:t xml:space="preserve">then return false // didn’t meet the requirement </w:t>
+      </w:r>
+    </w:p>
+    <w:p>
+      <w:r>
+        <w:tab/>
+        <w:t>endif</w:t>
+      </w:r>
+      <w:r>
+        <w:t xml:space="preserve"> </w:t>
+      </w:r>
+    </w:p>
+    <w:p>
+      <w:proofErr w:type="spellStart"/>
+      <w:r>
+        <w:t>endfor</w:t>
+      </w:r>
+      <w:proofErr w:type="spellEnd"/>
+    </w:p>
+    <w:p>
+      <w:r>
+        <w:t xml:space="preserve">return true // there is a valid schedule </w:t>
+      </w:r>
+    </w:p>
+    <w:p/>
+    <w:p/>
+    <w:p/>
+    <w:p/>
+    <w:p/>
+    <w:p/>
+    <w:p/>
+    <w:p/>
+    <w:p/>
+    <w:p/>
+    <w:p/>
+    <w:p/>
+    <w:p/>
+    <w:p/>
+    <w:p/>
+    <w:p/>
+    <w:p/>
+    <w:p/>
+    <w:p/>
+    <w:p/>
+    <w:p/>
+    <w:p/>
+    <w:p/>
+    <w:p/>
+    <w:p/>
+    <w:p/>
+    <w:p/>
+    <w:p/>
+    <w:p>
+      <w:r>
+        <w:lastRenderedPageBreak/>
+        <w:t>16.</w:t>
+      </w:r>
+    </w:p>
+    <w:p>
+      <w:r>
+        <w:t xml:space="preserve">First sort times of </w:t>
+      </w:r>
+      <w:proofErr w:type="spellStart"/>
+      <w:r>
+        <w:t>Xs</w:t>
+      </w:r>
+      <w:proofErr w:type="spellEnd"/>
+      <w:r>
+        <w:t xml:space="preserve"> in non-decreasing order</w:t>
+      </w:r>
+      <w:r>
+        <w:t xml:space="preserve"> </w:t>
+      </w:r>
+      <w:r>
+        <w:t>and sort other intervals by ending times</w:t>
+      </w:r>
+    </w:p>
+    <w:p>
+      <w:r>
+        <w:t xml:space="preserve">Then </w:t>
+      </w:r>
+      <w:r>
+        <w:t>For each time in x</w:t>
+      </w:r>
+      <w:r>
+        <w:t xml:space="preserve"> </w:t>
+      </w:r>
+    </w:p>
+    <w:p>
+      <w:pPr>
+        <w:ind w:firstLine="720"/>
+      </w:pPr>
+      <w:r>
+        <w:t>M</w:t>
+      </w:r>
+      <w:r>
+        <w:t>atch</w:t>
+      </w:r>
+      <w:r>
+        <w:t xml:space="preserve"> each </w:t>
+      </w:r>
+      <w:r>
+        <w:t>x with</w:t>
+      </w:r>
+      <w:r>
+        <w:t xml:space="preserve"> the earliest ending unmatched interval.</w:t>
+      </w:r>
+    </w:p>
+    <w:p>
+      <w:pPr>
+        <w:ind w:firstLine="720"/>
+        <w:rPr>
+          <w:vertAlign w:val="subscript"/>
+        </w:rPr>
+      </w:pPr>
+      <w:r>
+        <w:t>If that was possible and x</w:t>
+      </w:r>
+      <w:r>
+        <w:rPr>
+          <w:vertAlign w:val="subscript"/>
+        </w:rPr>
+        <w:t xml:space="preserve">i </w:t>
+      </w:r>
+      <w:r>
+        <w:t xml:space="preserve">&gt; </w:t>
+      </w:r>
+      <w:proofErr w:type="spellStart"/>
+      <w:r>
+        <w:t>t</w:t>
+      </w:r>
+      <w:r>
+        <w:rPr>
+          <w:vertAlign w:val="subscript"/>
+        </w:rPr>
+        <w:t>i</w:t>
+      </w:r>
+      <w:proofErr w:type="spellEnd"/>
+      <w:r>
+        <w:t xml:space="preserve"> -</w:t>
+      </w:r>
+      <w:proofErr w:type="spellStart"/>
+      <w:r>
+        <w:t>e</w:t>
+      </w:r>
+      <w:r>
+        <w:rPr>
+          <w:vertAlign w:val="subscript"/>
+        </w:rPr>
+        <w:t>i</w:t>
+      </w:r>
+      <w:proofErr w:type="spellEnd"/>
+    </w:p>
+    <w:p>
+      <w:pPr>
+        <w:ind w:firstLine="720"/>
+      </w:pPr>
+      <w:r>
+        <w:rPr>
+          <w:vertAlign w:val="subscript"/>
+        </w:rPr>
+        <w:tab/>
+      </w:r>
+      <w:r>
+        <w:t>Then we have our match, return true</w:t>
+      </w:r>
+    </w:p>
+    <w:p>
+      <w:pPr>
+        <w:ind w:firstLine="720"/>
+      </w:pPr>
+      <w:r>
+        <w:t>Endif</w:t>
+      </w:r>
+    </w:p>
+    <w:p>
+      <w:proofErr w:type="spellStart"/>
+      <w:r>
+        <w:t>Endfor</w:t>
+      </w:r>
+      <w:proofErr w:type="spellEnd"/>
+    </w:p>
+    <w:p>
+      <w:r>
+        <w:t>Return false, nothing found</w:t>
       </w:r>
       <w:bookmarkStart w:id="0" w:name="_GoBack"/>
       <w:bookmarkEnd w:id="0"/>
-    </w:p>
-    <w:p>
-      <w:r>
-        <w:t>7</w:t>
-      </w:r>
-    </w:p>
-    <w:p>
-      <w:r>
-        <w:t>12</w:t>
-      </w:r>
-    </w:p>
-    <w:p>
-      <w:r>
-        <w:t>16.</w:t>
-      </w:r>
     </w:p>
     <w:sectPr>
       <w:headerReference w:type="default" r:id="rId6"/>
@@ -302,6 +1143,7 @@
     <w:lsdException w:name="HTML Sample" w:semiHidden="1" w:unhideWhenUsed="1"/>
     <w:lsdException w:name="HTML Typewriter" w:semiHidden="1" w:unhideWhenUsed="1"/>
     <w:lsdException w:name="HTML Variable" w:semiHidden="1" w:unhideWhenUsed="1"/>
+    <w:lsdException w:name="Normal Table" w:semiHidden="1" w:unhideWhenUsed="1"/>
     <w:lsdException w:name="annotation subject" w:semiHidden="1" w:unhideWhenUsed="1"/>
     <w:lsdException w:name="No List" w:semiHidden="1" w:unhideWhenUsed="1"/>
     <w:lsdException w:name="Outline List 1" w:semiHidden="1" w:unhideWhenUsed="1"/>
@@ -348,8 +1190,10 @@
     <w:lsdException w:name="Table Subtle 2" w:semiHidden="1" w:unhideWhenUsed="1"/>
     <w:lsdException w:name="Table Web 1" w:semiHidden="1" w:unhideWhenUsed="1"/>
     <w:lsdException w:name="Table Web 2" w:semiHidden="1" w:unhideWhenUsed="1"/>
+    <w:lsdException w:name="Table Web 3" w:semiHidden="1" w:unhideWhenUsed="1"/>
     <w:lsdException w:name="Balloon Text" w:semiHidden="1" w:unhideWhenUsed="1"/>
     <w:lsdException w:name="Table Grid" w:uiPriority="39"/>
+    <w:lsdException w:name="Table Theme" w:semiHidden="1" w:unhideWhenUsed="1"/>
     <w:lsdException w:name="Placeholder Text" w:semiHidden="1"/>
     <w:lsdException w:name="No Spacing" w:uiPriority="1" w:qFormat="1"/>
     <w:lsdException w:name="Light Shading" w:uiPriority="60"/>

</xml_diff>